<commit_message>
O que é REST
</commit_message>
<xml_diff>
--- a/02 - Fundamentos Teóricos do REST/Fundamentos Teóricos do REST.docx
+++ b/02 - Fundamentos Teóricos do REST/Fundamentos Teóricos do REST.docx
@@ -14,7 +14,25 @@
           <w:bCs/>
           <w:lang w:val="pt-BR"/>
         </w:rPr>
-        <w:t>O que são web service?</w:t>
+        <w:t xml:space="preserve">O que são web </w:t>
+      </w:r>
+      <w:proofErr w:type="spellStart"/>
+      <w:r>
+        <w:rPr>
+          <w:b/>
+          <w:bCs/>
+          <w:lang w:val="pt-BR"/>
+        </w:rPr>
+        <w:t>service</w:t>
+      </w:r>
+      <w:proofErr w:type="spellEnd"/>
+      <w:r>
+        <w:rPr>
+          <w:b/>
+          <w:bCs/>
+          <w:lang w:val="pt-BR"/>
+        </w:rPr>
+        <w:t>?</w:t>
       </w:r>
       <w:r>
         <w:rPr>
@@ -26,26 +44,128 @@
         <w:rPr>
           <w:lang w:val="pt-BR"/>
         </w:rPr>
-        <w:t>Uma aplicação interoperável que é hospedada que pode ser acessada através de um protocolo http. Pode fazer requisições através do browser, cliente e ate mesmo bash do Linux ou powershell do Windows.</w:t>
-      </w:r>
-    </w:p>
-    <w:p>
-      <w:pPr>
-        <w:rPr>
-          <w:lang w:val="pt-BR"/>
-        </w:rPr>
-      </w:pPr>
-      <w:r>
-        <w:rPr>
-          <w:lang w:val="pt-BR"/>
-        </w:rPr>
-        <w:t xml:space="preserve">Ex : Quando vc cria uma loja virtual </w:t>
-      </w:r>
-      <w:r>
-        <w:rPr>
-          <w:lang w:val="pt-BR"/>
-        </w:rPr>
-        <w:t>com php, usando html, é compreensível por humanos porque o browser processa as páginas, os webservices são compreensíveis para outro sistema.</w:t>
+        <w:t xml:space="preserve">Uma aplicação interoperável que é hospedada que pode ser acessada através de um protocolo http. Pode fazer requisições através do browser, cliente e </w:t>
+      </w:r>
+      <w:proofErr w:type="spellStart"/>
+      <w:proofErr w:type="gramStart"/>
+      <w:r>
+        <w:rPr>
+          <w:lang w:val="pt-BR"/>
+        </w:rPr>
+        <w:t>ate</w:t>
+      </w:r>
+      <w:proofErr w:type="spellEnd"/>
+      <w:proofErr w:type="gramEnd"/>
+      <w:r>
+        <w:rPr>
+          <w:lang w:val="pt-BR"/>
+        </w:rPr>
+        <w:t xml:space="preserve"> mesmo </w:t>
+      </w:r>
+      <w:proofErr w:type="spellStart"/>
+      <w:r>
+        <w:rPr>
+          <w:lang w:val="pt-BR"/>
+        </w:rPr>
+        <w:t>bash</w:t>
+      </w:r>
+      <w:proofErr w:type="spellEnd"/>
+      <w:r>
+        <w:rPr>
+          <w:lang w:val="pt-BR"/>
+        </w:rPr>
+        <w:t xml:space="preserve"> do Linux ou </w:t>
+      </w:r>
+      <w:proofErr w:type="spellStart"/>
+      <w:r>
+        <w:rPr>
+          <w:lang w:val="pt-BR"/>
+        </w:rPr>
+        <w:t>powershell</w:t>
+      </w:r>
+      <w:proofErr w:type="spellEnd"/>
+      <w:r>
+        <w:rPr>
+          <w:lang w:val="pt-BR"/>
+        </w:rPr>
+        <w:t xml:space="preserve"> do Windows.</w:t>
+      </w:r>
+    </w:p>
+    <w:p>
+      <w:pPr>
+        <w:rPr>
+          <w:lang w:val="pt-BR"/>
+        </w:rPr>
+      </w:pPr>
+      <w:proofErr w:type="spellStart"/>
+      <w:proofErr w:type="gramStart"/>
+      <w:r>
+        <w:rPr>
+          <w:lang w:val="pt-BR"/>
+        </w:rPr>
+        <w:t>Ex</w:t>
+      </w:r>
+      <w:proofErr w:type="spellEnd"/>
+      <w:r>
+        <w:rPr>
+          <w:lang w:val="pt-BR"/>
+        </w:rPr>
+        <w:t xml:space="preserve"> :</w:t>
+      </w:r>
+      <w:proofErr w:type="gramEnd"/>
+      <w:r>
+        <w:rPr>
+          <w:lang w:val="pt-BR"/>
+        </w:rPr>
+        <w:t xml:space="preserve"> Quando </w:t>
+      </w:r>
+      <w:proofErr w:type="spellStart"/>
+      <w:r>
+        <w:rPr>
+          <w:lang w:val="pt-BR"/>
+        </w:rPr>
+        <w:t>vc</w:t>
+      </w:r>
+      <w:proofErr w:type="spellEnd"/>
+      <w:r>
+        <w:rPr>
+          <w:lang w:val="pt-BR"/>
+        </w:rPr>
+        <w:t xml:space="preserve"> cria uma loja virtual </w:t>
+      </w:r>
+      <w:r>
+        <w:rPr>
+          <w:lang w:val="pt-BR"/>
+        </w:rPr>
+        <w:t xml:space="preserve">com </w:t>
+      </w:r>
+      <w:proofErr w:type="spellStart"/>
+      <w:r>
+        <w:rPr>
+          <w:lang w:val="pt-BR"/>
+        </w:rPr>
+        <w:t>php</w:t>
+      </w:r>
+      <w:proofErr w:type="spellEnd"/>
+      <w:r>
+        <w:rPr>
+          <w:lang w:val="pt-BR"/>
+        </w:rPr>
+        <w:t xml:space="preserve">, usando </w:t>
+      </w:r>
+      <w:proofErr w:type="spellStart"/>
+      <w:r>
+        <w:rPr>
+          <w:lang w:val="pt-BR"/>
+        </w:rPr>
+        <w:t>html</w:t>
+      </w:r>
+      <w:proofErr w:type="spellEnd"/>
+      <w:r>
+        <w:rPr>
+          <w:lang w:val="pt-BR"/>
+        </w:rPr>
+        <w:t>, é compreensível por humanos porque o browser processa as páginas, os webservices são compreensíveis para outro sistema.</w:t>
       </w:r>
     </w:p>
     <w:p>
@@ -200,7 +320,21 @@
         <w:rPr>
           <w:lang w:val="pt-BR"/>
         </w:rPr>
-        <w:t xml:space="preserve"> Em 98 surgiu o SOAP, criado pela Microsoft, era um solução que facilitava bastante a integração de sistemas, mas ainda tinha suas deficiências.</w:t>
+        <w:t xml:space="preserve"> Em 98 surgiu o SOAP, criado pela Microsoft, era </w:t>
+      </w:r>
+      <w:proofErr w:type="gramStart"/>
+      <w:r>
+        <w:rPr>
+          <w:lang w:val="pt-BR"/>
+        </w:rPr>
+        <w:t>um solução</w:t>
+      </w:r>
+      <w:proofErr w:type="gramEnd"/>
+      <w:r>
+        <w:rPr>
+          <w:lang w:val="pt-BR"/>
+        </w:rPr>
+        <w:t xml:space="preserve"> que facilitava bastante a integração de sistemas, mas ainda tinha suas deficiências.</w:t>
       </w:r>
     </w:p>
     <w:p>
@@ -288,7 +422,21 @@
         <w:rPr>
           <w:lang w:val="pt-BR"/>
         </w:rPr>
-        <w:t xml:space="preserve">O Soap é um protocolo que usa um envelopamento próprio, os envelopes SOAP, </w:t>
+        <w:t xml:space="preserve">O </w:t>
+      </w:r>
+      <w:proofErr w:type="spellStart"/>
+      <w:r>
+        <w:rPr>
+          <w:lang w:val="pt-BR"/>
+        </w:rPr>
+        <w:t>Soap</w:t>
+      </w:r>
+      <w:proofErr w:type="spellEnd"/>
+      <w:r>
+        <w:rPr>
+          <w:lang w:val="pt-BR"/>
+        </w:rPr>
+        <w:t xml:space="preserve"> é um protocolo que usa um envelopamento próprio, os envelopes SOAP, </w:t>
       </w:r>
       <w:r>
         <w:rPr>
@@ -319,7 +467,21 @@
         <w:rPr>
           <w:lang w:val="pt-BR"/>
         </w:rPr>
-        <w:t>O Rest é um modelo arquitetural, que faz requisições http e suporta diferentes formatos de arquivo.</w:t>
+        <w:t xml:space="preserve">O </w:t>
+      </w:r>
+      <w:proofErr w:type="spellStart"/>
+      <w:r>
+        <w:rPr>
+          <w:lang w:val="pt-BR"/>
+        </w:rPr>
+        <w:t>Rest</w:t>
+      </w:r>
+      <w:proofErr w:type="spellEnd"/>
+      <w:r>
+        <w:rPr>
+          <w:lang w:val="pt-BR"/>
+        </w:rPr>
+        <w:t xml:space="preserve"> é um modelo arquitetural, que faz requisições http e suporta diferentes formatos de arquivo.</w:t>
       </w:r>
     </w:p>
     <w:p>
@@ -410,6 +572,7 @@
           <w:lang w:val="pt-BR"/>
         </w:rPr>
       </w:pPr>
+      <w:proofErr w:type="gramStart"/>
       <w:r>
         <w:rPr>
           <w:lang w:val="pt-BR"/>
@@ -417,19 +580,42 @@
         <w:lastRenderedPageBreak/>
         <w:t>EXEMPLO :</w:t>
       </w:r>
-    </w:p>
-    <w:p>
-      <w:pPr>
-        <w:rPr>
-          <w:lang w:val="pt-BR"/>
-        </w:rPr>
-      </w:pPr>
-      <w:r>
-        <w:rPr>
-          <w:lang w:val="pt-BR"/>
-        </w:rPr>
-        <w:t>- Os dados são o Martin Lauwrence em estado bruto .</w:t>
-      </w:r>
+      <w:proofErr w:type="gramEnd"/>
+    </w:p>
+    <w:p>
+      <w:pPr>
+        <w:rPr>
+          <w:lang w:val="pt-BR"/>
+        </w:rPr>
+      </w:pPr>
+      <w:r>
+        <w:rPr>
+          <w:lang w:val="pt-BR"/>
+        </w:rPr>
+        <w:t xml:space="preserve">- Os dados são o Martin </w:t>
+      </w:r>
+      <w:proofErr w:type="spellStart"/>
+      <w:r>
+        <w:rPr>
+          <w:lang w:val="pt-BR"/>
+        </w:rPr>
+        <w:t>Lauwrence</w:t>
+      </w:r>
+      <w:proofErr w:type="spellEnd"/>
+      <w:r>
+        <w:rPr>
+          <w:lang w:val="pt-BR"/>
+        </w:rPr>
+        <w:t xml:space="preserve"> em estado </w:t>
+      </w:r>
+      <w:proofErr w:type="gramStart"/>
+      <w:r>
+        <w:rPr>
+          <w:lang w:val="pt-BR"/>
+        </w:rPr>
+        <w:t>bruto .</w:t>
+      </w:r>
+      <w:proofErr w:type="gramEnd"/>
     </w:p>
     <w:p>
       <w:pPr>
@@ -632,6 +818,222 @@
         </w:rPr>
         <w:t>Isso torna REST bem mais simples e fácil de trafegar, é maior vantagem do REST sobre o SOAP.</w:t>
       </w:r>
+    </w:p>
+    <w:p>
+      <w:pPr>
+        <w:rPr>
+          <w:lang w:val="pt-BR"/>
+        </w:rPr>
+      </w:pPr>
+    </w:p>
+    <w:p>
+      <w:pPr>
+        <w:rPr>
+          <w:lang w:val="pt-BR"/>
+        </w:rPr>
+      </w:pPr>
+      <w:r>
+        <w:rPr>
+          <w:lang w:val="pt-BR"/>
+        </w:rPr>
+        <w:t>O que é REST? É um modelo arquitetural muito utilizado para integração de sistemas.</w:t>
+      </w:r>
+    </w:p>
+    <w:p>
+      <w:pPr>
+        <w:rPr>
+          <w:lang w:val="pt-BR"/>
+        </w:rPr>
+      </w:pPr>
+      <w:r>
+        <w:rPr>
+          <w:lang w:val="pt-BR"/>
+        </w:rPr>
+        <w:drawing>
+          <wp:inline distT="0" distB="0" distL="0" distR="0" wp14:anchorId="75BF2BDD" wp14:editId="69798962">
+            <wp:extent cx="5400040" cy="2289810"/>
+            <wp:effectExtent l="0" t="0" r="0" b="0"/>
+            <wp:docPr id="9" name="Imagem 9" descr="Interface gráfica do usuário, Texto, Aplicativo&#10;&#10;Descrição gerada automaticamente"/>
+            <wp:cNvGraphicFramePr>
+              <a:graphicFrameLocks xmlns:a="http://schemas.openxmlformats.org/drawingml/2006/main" noChangeAspect="1"/>
+            </wp:cNvGraphicFramePr>
+            <a:graphic xmlns:a="http://schemas.openxmlformats.org/drawingml/2006/main">
+              <a:graphicData uri="http://schemas.openxmlformats.org/drawingml/2006/picture">
+                <pic:pic xmlns:pic="http://schemas.openxmlformats.org/drawingml/2006/picture">
+                  <pic:nvPicPr>
+                    <pic:cNvPr id="9" name="Imagem 9" descr="Interface gráfica do usuário, Texto, Aplicativo&#10;&#10;Descrição gerada automaticamente"/>
+                    <pic:cNvPicPr/>
+                  </pic:nvPicPr>
+                  <pic:blipFill>
+                    <a:blip r:embed="rId12"/>
+                    <a:stretch>
+                      <a:fillRect/>
+                    </a:stretch>
+                  </pic:blipFill>
+                  <pic:spPr>
+                    <a:xfrm>
+                      <a:off x="0" y="0"/>
+                      <a:ext cx="5400040" cy="2289810"/>
+                    </a:xfrm>
+                    <a:prstGeom prst="rect">
+                      <a:avLst/>
+                    </a:prstGeom>
+                  </pic:spPr>
+                </pic:pic>
+              </a:graphicData>
+            </a:graphic>
+          </wp:inline>
+        </w:drawing>
+      </w:r>
+    </w:p>
+    <w:p>
+      <w:pPr>
+        <w:rPr>
+          <w:lang w:val="pt-BR"/>
+        </w:rPr>
+      </w:pPr>
+      <w:r>
+        <w:rPr>
+          <w:lang w:val="pt-BR"/>
+        </w:rPr>
+        <w:lastRenderedPageBreak/>
+        <w:drawing>
+          <wp:inline distT="0" distB="0" distL="0" distR="0" wp14:anchorId="327626C8" wp14:editId="16A2BB5B">
+            <wp:extent cx="5400040" cy="2757805"/>
+            <wp:effectExtent l="0" t="0" r="0" b="4445"/>
+            <wp:docPr id="11" name="Imagem 11" descr="Interface gráfica do usuário, Texto, Aplicativo, Email&#10;&#10;Descrição gerada automaticamente"/>
+            <wp:cNvGraphicFramePr>
+              <a:graphicFrameLocks xmlns:a="http://schemas.openxmlformats.org/drawingml/2006/main" noChangeAspect="1"/>
+            </wp:cNvGraphicFramePr>
+            <a:graphic xmlns:a="http://schemas.openxmlformats.org/drawingml/2006/main">
+              <a:graphicData uri="http://schemas.openxmlformats.org/drawingml/2006/picture">
+                <pic:pic xmlns:pic="http://schemas.openxmlformats.org/drawingml/2006/picture">
+                  <pic:nvPicPr>
+                    <pic:cNvPr id="11" name="Imagem 11" descr="Interface gráfica do usuário, Texto, Aplicativo, Email&#10;&#10;Descrição gerada automaticamente"/>
+                    <pic:cNvPicPr/>
+                  </pic:nvPicPr>
+                  <pic:blipFill>
+                    <a:blip r:embed="rId13"/>
+                    <a:stretch>
+                      <a:fillRect/>
+                    </a:stretch>
+                  </pic:blipFill>
+                  <pic:spPr>
+                    <a:xfrm>
+                      <a:off x="0" y="0"/>
+                      <a:ext cx="5400040" cy="2757805"/>
+                    </a:xfrm>
+                    <a:prstGeom prst="rect">
+                      <a:avLst/>
+                    </a:prstGeom>
+                  </pic:spPr>
+                </pic:pic>
+              </a:graphicData>
+            </a:graphic>
+          </wp:inline>
+        </w:drawing>
+      </w:r>
+      <w:r>
+        <w:rPr>
+          <w:noProof/>
+        </w:rPr>
+        <w:drawing>
+          <wp:inline distT="0" distB="0" distL="0" distR="0" wp14:anchorId="539DFB58" wp14:editId="57AF40DC">
+            <wp:extent cx="5400040" cy="2568575"/>
+            <wp:effectExtent l="0" t="0" r="0" b="3175"/>
+            <wp:docPr id="13" name="Imagem 13" descr="Tela de celular com texto preto sobre fundo branco&#10;&#10;Descrição gerada automaticamente com confiança média"/>
+            <wp:cNvGraphicFramePr>
+              <a:graphicFrameLocks xmlns:a="http://schemas.openxmlformats.org/drawingml/2006/main" noChangeAspect="1"/>
+            </wp:cNvGraphicFramePr>
+            <a:graphic xmlns:a="http://schemas.openxmlformats.org/drawingml/2006/main">
+              <a:graphicData uri="http://schemas.openxmlformats.org/drawingml/2006/picture">
+                <pic:pic xmlns:pic="http://schemas.openxmlformats.org/drawingml/2006/picture">
+                  <pic:nvPicPr>
+                    <pic:cNvPr id="13" name="Imagem 13" descr="Tela de celular com texto preto sobre fundo branco&#10;&#10;Descrição gerada automaticamente com confiança média"/>
+                    <pic:cNvPicPr/>
+                  </pic:nvPicPr>
+                  <pic:blipFill>
+                    <a:blip r:embed="rId14"/>
+                    <a:stretch>
+                      <a:fillRect/>
+                    </a:stretch>
+                  </pic:blipFill>
+                  <pic:spPr>
+                    <a:xfrm>
+                      <a:off x="0" y="0"/>
+                      <a:ext cx="5400040" cy="2568575"/>
+                    </a:xfrm>
+                    <a:prstGeom prst="rect">
+                      <a:avLst/>
+                    </a:prstGeom>
+                  </pic:spPr>
+                </pic:pic>
+              </a:graphicData>
+            </a:graphic>
+          </wp:inline>
+        </w:drawing>
+      </w:r>
+    </w:p>
+    <w:p>
+      <w:pPr>
+        <w:rPr>
+          <w:lang w:val="pt-BR"/>
+        </w:rPr>
+      </w:pPr>
+      <w:r>
+        <w:rPr>
+          <w:noProof/>
+        </w:rPr>
+        <w:drawing>
+          <wp:inline distT="0" distB="0" distL="0" distR="0" wp14:anchorId="3EE95D6D" wp14:editId="57DD54FA">
+            <wp:extent cx="5400040" cy="3022600"/>
+            <wp:effectExtent l="0" t="0" r="0" b="6350"/>
+            <wp:docPr id="14" name="Imagem 14" descr="Interface gráfica do usuário, Aplicativo, Teams&#10;&#10;Descrição gerada automaticamente"/>
+            <wp:cNvGraphicFramePr>
+              <a:graphicFrameLocks xmlns:a="http://schemas.openxmlformats.org/drawingml/2006/main" noChangeAspect="1"/>
+            </wp:cNvGraphicFramePr>
+            <a:graphic xmlns:a="http://schemas.openxmlformats.org/drawingml/2006/main">
+              <a:graphicData uri="http://schemas.openxmlformats.org/drawingml/2006/picture">
+                <pic:pic xmlns:pic="http://schemas.openxmlformats.org/drawingml/2006/picture">
+                  <pic:nvPicPr>
+                    <pic:cNvPr id="14" name="Imagem 14" descr="Interface gráfica do usuário, Aplicativo, Teams&#10;&#10;Descrição gerada automaticamente"/>
+                    <pic:cNvPicPr/>
+                  </pic:nvPicPr>
+                  <pic:blipFill>
+                    <a:blip r:embed="rId15"/>
+                    <a:stretch>
+                      <a:fillRect/>
+                    </a:stretch>
+                  </pic:blipFill>
+                  <pic:spPr>
+                    <a:xfrm>
+                      <a:off x="0" y="0"/>
+                      <a:ext cx="5400040" cy="3022600"/>
+                    </a:xfrm>
+                    <a:prstGeom prst="rect">
+                      <a:avLst/>
+                    </a:prstGeom>
+                  </pic:spPr>
+                </pic:pic>
+              </a:graphicData>
+            </a:graphic>
+          </wp:inline>
+        </w:drawing>
+      </w:r>
+    </w:p>
+    <w:p>
+      <w:pPr>
+        <w:rPr>
+          <w:lang w:val="pt-BR"/>
+        </w:rPr>
+      </w:pPr>
+    </w:p>
+    <w:p>
+      <w:pPr>
+        <w:rPr>
+          <w:lang w:val="pt-BR"/>
+        </w:rPr>
+      </w:pPr>
     </w:p>
     <w:sectPr>
       <w:pgSz w:w="11906" w:h="16838"/>

</xml_diff>